<commit_message>
Primeira modificação do minicurso
</commit_message>
<xml_diff>
--- a/Planejamento.docx
+++ b/Planejamento.docx
@@ -25,12 +25,6 @@
         <w:gridCol w:w="7826"/>
       </w:tblGrid>
       <w:tr>
-        <w:tblPrEx>
-          <w:tblCellMar>
-            <w:top w:w="0" w:type="dxa"/>
-            <w:bottom w:w="0" w:type="dxa"/>
-          </w:tblCellMar>
-        </w:tblPrEx>
         <w:trPr>
           <w:trHeight w:val="1365"/>
         </w:trPr>
@@ -55,12 +49,6 @@
         </w:tc>
       </w:tr>
       <w:tr>
-        <w:tblPrEx>
-          <w:tblCellMar>
-            <w:top w:w="0" w:type="dxa"/>
-            <w:bottom w:w="0" w:type="dxa"/>
-          </w:tblCellMar>
-        </w:tblPrEx>
         <w:trPr>
           <w:trHeight w:val="488"/>
         </w:trPr>
@@ -92,12 +80,6 @@
         </w:tc>
       </w:tr>
       <w:tr>
-        <w:tblPrEx>
-          <w:tblCellMar>
-            <w:top w:w="0" w:type="dxa"/>
-            <w:bottom w:w="0" w:type="dxa"/>
-          </w:tblCellMar>
-        </w:tblPrEx>
         <w:trPr>
           <w:trHeight w:val="476"/>
         </w:trPr>
@@ -156,7 +138,13 @@
               <w:t>documentação</w:t>
             </w:r>
             <w:r>
-              <w:t>, o porquê usarmos python, aplicações de python</w:t>
+              <w:t>, o porquê usarmos python</w:t>
+            </w:r>
+            <w:r>
+              <w:t>, a importância de encarar o erro como um aprendizado</w:t>
+            </w:r>
+            <w:r>
+              <w:t>, aplicações de python</w:t>
             </w:r>
             <w:r>
               <w:t>.</w:t>
@@ -173,10 +161,6 @@
             <w:insideH w:val="none" w:sz="0" w:space="0" w:color="auto"/>
             <w:insideV w:val="none" w:sz="0" w:space="0" w:color="auto"/>
           </w:tblBorders>
-          <w:tblCellMar>
-            <w:top w:w="0" w:type="dxa"/>
-            <w:bottom w:w="0" w:type="dxa"/>
-          </w:tblCellMar>
         </w:tblPrEx>
         <w:trPr>
           <w:trHeight w:val="100"/>
@@ -237,12 +221,6 @@
         </w:tc>
       </w:tr>
       <w:tr>
-        <w:tblPrEx>
-          <w:tblCellMar>
-            <w:top w:w="0" w:type="dxa"/>
-            <w:bottom w:w="0" w:type="dxa"/>
-          </w:tblCellMar>
-        </w:tblPrEx>
         <w:trPr>
           <w:trHeight w:val="438"/>
         </w:trPr>
@@ -289,12 +267,6 @@
         </w:tc>
       </w:tr>
       <w:tr>
-        <w:tblPrEx>
-          <w:tblCellMar>
-            <w:top w:w="0" w:type="dxa"/>
-            <w:bottom w:w="0" w:type="dxa"/>
-          </w:tblCellMar>
-        </w:tblPrEx>
         <w:trPr>
           <w:trHeight w:val="388"/>
         </w:trPr>
@@ -344,12 +316,6 @@
         </w:tc>
       </w:tr>
       <w:tr>
-        <w:tblPrEx>
-          <w:tblCellMar>
-            <w:top w:w="0" w:type="dxa"/>
-            <w:bottom w:w="0" w:type="dxa"/>
-          </w:tblCellMar>
-        </w:tblPrEx>
         <w:trPr>
           <w:trHeight w:val="376"/>
         </w:trPr>
@@ -396,12 +362,6 @@
         </w:tc>
       </w:tr>
       <w:tr>
-        <w:tblPrEx>
-          <w:tblCellMar>
-            <w:top w:w="0" w:type="dxa"/>
-            <w:bottom w:w="0" w:type="dxa"/>
-          </w:tblCellMar>
-        </w:tblPrEx>
         <w:trPr>
           <w:trHeight w:val="376"/>
         </w:trPr>
@@ -427,18 +387,41 @@
               <w:jc w:val="center"/>
             </w:pPr>
             <w:r>
-              <w:t>Apresentação da Estrutura Condicional em Python: If, else, else if</w:t>
-            </w:r>
-          </w:p>
-        </w:tc>
-      </w:tr>
-      <w:tr>
-        <w:tblPrEx>
-          <w:tblCellMar>
-            <w:top w:w="0" w:type="dxa"/>
-            <w:bottom w:w="0" w:type="dxa"/>
-          </w:tblCellMar>
-        </w:tblPrEx>
+              <w:t xml:space="preserve">Apresentação da Estrutura Condicional em Python: </w:t>
+            </w:r>
+            <w:proofErr w:type="spellStart"/>
+            <w:r>
+              <w:t>If</w:t>
+            </w:r>
+            <w:proofErr w:type="spellEnd"/>
+            <w:r>
+              <w:t xml:space="preserve">, </w:t>
+            </w:r>
+            <w:proofErr w:type="spellStart"/>
+            <w:r>
+              <w:t>else</w:t>
+            </w:r>
+            <w:proofErr w:type="spellEnd"/>
+            <w:r>
+              <w:t xml:space="preserve">, </w:t>
+            </w:r>
+            <w:proofErr w:type="spellStart"/>
+            <w:r>
+              <w:t>else</w:t>
+            </w:r>
+            <w:proofErr w:type="spellEnd"/>
+            <w:r>
+              <w:t xml:space="preserve"> </w:t>
+            </w:r>
+            <w:proofErr w:type="spellStart"/>
+            <w:r>
+              <w:t>if</w:t>
+            </w:r>
+            <w:proofErr w:type="spellEnd"/>
+          </w:p>
+        </w:tc>
+      </w:tr>
+      <w:tr>
         <w:trPr>
           <w:trHeight w:val="376"/>
         </w:trPr>
@@ -479,12 +462,6 @@
         </w:tc>
       </w:tr>
       <w:tr>
-        <w:tblPrEx>
-          <w:tblCellMar>
-            <w:top w:w="0" w:type="dxa"/>
-            <w:bottom w:w="0" w:type="dxa"/>
-          </w:tblCellMar>
-        </w:tblPrEx>
         <w:trPr>
           <w:trHeight w:val="376"/>
         </w:trPr>
@@ -516,12 +493,6 @@
         </w:tc>
       </w:tr>
       <w:tr>
-        <w:tblPrEx>
-          <w:tblCellMar>
-            <w:top w:w="0" w:type="dxa"/>
-            <w:bottom w:w="0" w:type="dxa"/>
-          </w:tblCellMar>
-        </w:tblPrEx>
         <w:trPr>
           <w:trHeight w:val="376"/>
         </w:trPr>
@@ -562,12 +533,6 @@
         </w:tc>
       </w:tr>
       <w:tr>
-        <w:tblPrEx>
-          <w:tblCellMar>
-            <w:top w:w="0" w:type="dxa"/>
-            <w:bottom w:w="0" w:type="dxa"/>
-          </w:tblCellMar>
-        </w:tblPrEx>
         <w:trPr>
           <w:trHeight w:val="376"/>
         </w:trPr>
@@ -602,12 +567,6 @@
         </w:tc>
       </w:tr>
       <w:tr>
-        <w:tblPrEx>
-          <w:tblCellMar>
-            <w:top w:w="0" w:type="dxa"/>
-            <w:bottom w:w="0" w:type="dxa"/>
-          </w:tblCellMar>
-        </w:tblPrEx>
         <w:trPr>
           <w:trHeight w:val="376"/>
         </w:trPr>
@@ -639,18 +598,20 @@
               <w:t xml:space="preserve"> e o</w:t>
             </w:r>
             <w:r>
-              <w:t xml:space="preserve"> jeito pythônico de escrever um código.</w:t>
-            </w:r>
-          </w:p>
-        </w:tc>
-      </w:tr>
-      <w:tr>
-        <w:tblPrEx>
-          <w:tblCellMar>
-            <w:top w:w="0" w:type="dxa"/>
-            <w:bottom w:w="0" w:type="dxa"/>
-          </w:tblCellMar>
-        </w:tblPrEx>
+              <w:t xml:space="preserve"> jeito </w:t>
+            </w:r>
+            <w:proofErr w:type="spellStart"/>
+            <w:r>
+              <w:t>pythônico</w:t>
+            </w:r>
+            <w:proofErr w:type="spellEnd"/>
+            <w:r>
+              <w:t xml:space="preserve"> de escrever um código.</w:t>
+            </w:r>
+          </w:p>
+        </w:tc>
+      </w:tr>
+      <w:tr>
         <w:trPr>
           <w:trHeight w:val="376"/>
         </w:trPr>
@@ -685,12 +646,6 @@
         </w:tc>
       </w:tr>
       <w:tr>
-        <w:tblPrEx>
-          <w:tblCellMar>
-            <w:top w:w="0" w:type="dxa"/>
-            <w:bottom w:w="0" w:type="dxa"/>
-          </w:tblCellMar>
-        </w:tblPrEx>
         <w:trPr>
           <w:trHeight w:val="376"/>
         </w:trPr>
@@ -724,19 +679,15 @@
             <w:r>
               <w:t xml:space="preserve">a biblioteca </w:t>
             </w:r>
+            <w:proofErr w:type="spellStart"/>
             <w:r>
               <w:t>math</w:t>
             </w:r>
-          </w:p>
-        </w:tc>
-      </w:tr>
-      <w:tr>
-        <w:tblPrEx>
-          <w:tblCellMar>
-            <w:top w:w="0" w:type="dxa"/>
-            <w:bottom w:w="0" w:type="dxa"/>
-          </w:tblCellMar>
-        </w:tblPrEx>
+            <w:proofErr w:type="spellEnd"/>
+          </w:p>
+        </w:tc>
+      </w:tr>
+      <w:tr>
         <w:trPr>
           <w:trHeight w:val="376"/>
         </w:trPr>
@@ -768,12 +719,6 @@
         </w:tc>
       </w:tr>
       <w:tr>
-        <w:tblPrEx>
-          <w:tblCellMar>
-            <w:top w:w="0" w:type="dxa"/>
-            <w:bottom w:w="0" w:type="dxa"/>
-          </w:tblCellMar>
-        </w:tblPrEx>
         <w:trPr>
           <w:trHeight w:val="376"/>
         </w:trPr>
@@ -811,12 +756,6 @@
         </w:tc>
       </w:tr>
       <w:tr>
-        <w:tblPrEx>
-          <w:tblCellMar>
-            <w:top w:w="0" w:type="dxa"/>
-            <w:bottom w:w="0" w:type="dxa"/>
-          </w:tblCellMar>
-        </w:tblPrEx>
         <w:trPr>
           <w:trHeight w:val="376"/>
         </w:trPr>
@@ -842,7 +781,15 @@
               <w:jc w:val="center"/>
             </w:pPr>
             <w:r>
-              <w:t>Explicar a “tarefinha” para casa de Montar um gráfico de uma função gaussiana</w:t>
+              <w:t>Explicar a “</w:t>
+            </w:r>
+            <w:proofErr w:type="spellStart"/>
+            <w:r>
+              <w:t>tarefinha</w:t>
+            </w:r>
+            <w:proofErr w:type="spellEnd"/>
+            <w:r>
+              <w:t>” para casa de Montar um gráfico de uma função gaussiana</w:t>
             </w:r>
             <w:r>
               <w:t xml:space="preserve"> com média = 0 e desvio padrão igual a </w:t>
@@ -865,7 +812,6 @@
     <w:p/>
     <w:p>
       <w:r>
-        <w:lastRenderedPageBreak/>
         <w:t>Segundo Dia:</w:t>
       </w:r>
     </w:p>
@@ -892,12 +838,6 @@
         <w:gridCol w:w="7826"/>
       </w:tblGrid>
       <w:tr>
-        <w:tblPrEx>
-          <w:tblCellMar>
-            <w:top w:w="0" w:type="dxa"/>
-            <w:bottom w:w="0" w:type="dxa"/>
-          </w:tblCellMar>
-        </w:tblPrEx>
         <w:trPr>
           <w:trHeight w:val="1365"/>
         </w:trPr>
@@ -922,12 +862,6 @@
         </w:tc>
       </w:tr>
       <w:tr>
-        <w:tblPrEx>
-          <w:tblCellMar>
-            <w:top w:w="0" w:type="dxa"/>
-            <w:bottom w:w="0" w:type="dxa"/>
-          </w:tblCellMar>
-        </w:tblPrEx>
         <w:trPr>
           <w:trHeight w:val="488"/>
         </w:trPr>
@@ -959,12 +893,6 @@
         </w:tc>
       </w:tr>
       <w:tr>
-        <w:tblPrEx>
-          <w:tblCellMar>
-            <w:top w:w="0" w:type="dxa"/>
-            <w:bottom w:w="0" w:type="dxa"/>
-          </w:tblCellMar>
-        </w:tblPrEx>
         <w:trPr>
           <w:trHeight w:val="476"/>
         </w:trPr>
@@ -997,10 +925,6 @@
             <w:insideH w:val="none" w:sz="0" w:space="0" w:color="auto"/>
             <w:insideV w:val="none" w:sz="0" w:space="0" w:color="auto"/>
           </w:tblBorders>
-          <w:tblCellMar>
-            <w:top w:w="0" w:type="dxa"/>
-            <w:bottom w:w="0" w:type="dxa"/>
-          </w:tblCellMar>
         </w:tblPrEx>
         <w:trPr>
           <w:trHeight w:val="100"/>
@@ -1036,12 +960,6 @@
         </w:tc>
       </w:tr>
       <w:tr>
-        <w:tblPrEx>
-          <w:tblCellMar>
-            <w:top w:w="0" w:type="dxa"/>
-            <w:bottom w:w="0" w:type="dxa"/>
-          </w:tblCellMar>
-        </w:tblPrEx>
         <w:trPr>
           <w:trHeight w:val="438"/>
         </w:trPr>
@@ -1066,12 +984,6 @@
         </w:tc>
       </w:tr>
       <w:tr>
-        <w:tblPrEx>
-          <w:tblCellMar>
-            <w:top w:w="0" w:type="dxa"/>
-            <w:bottom w:w="0" w:type="dxa"/>
-          </w:tblCellMar>
-        </w:tblPrEx>
         <w:trPr>
           <w:trHeight w:val="388"/>
         </w:trPr>
@@ -1096,12 +1008,6 @@
         </w:tc>
       </w:tr>
       <w:tr>
-        <w:tblPrEx>
-          <w:tblCellMar>
-            <w:top w:w="0" w:type="dxa"/>
-            <w:bottom w:w="0" w:type="dxa"/>
-          </w:tblCellMar>
-        </w:tblPrEx>
         <w:trPr>
           <w:trHeight w:val="376"/>
         </w:trPr>
@@ -1126,12 +1032,6 @@
         </w:tc>
       </w:tr>
       <w:tr>
-        <w:tblPrEx>
-          <w:tblCellMar>
-            <w:top w:w="0" w:type="dxa"/>
-            <w:bottom w:w="0" w:type="dxa"/>
-          </w:tblCellMar>
-        </w:tblPrEx>
         <w:trPr>
           <w:trHeight w:val="376"/>
         </w:trPr>
@@ -1156,12 +1056,6 @@
         </w:tc>
       </w:tr>
       <w:tr>
-        <w:tblPrEx>
-          <w:tblCellMar>
-            <w:top w:w="0" w:type="dxa"/>
-            <w:bottom w:w="0" w:type="dxa"/>
-          </w:tblCellMar>
-        </w:tblPrEx>
         <w:trPr>
           <w:trHeight w:val="376"/>
         </w:trPr>
@@ -1186,12 +1080,6 @@
         </w:tc>
       </w:tr>
       <w:tr>
-        <w:tblPrEx>
-          <w:tblCellMar>
-            <w:top w:w="0" w:type="dxa"/>
-            <w:bottom w:w="0" w:type="dxa"/>
-          </w:tblCellMar>
-        </w:tblPrEx>
         <w:trPr>
           <w:trHeight w:val="376"/>
         </w:trPr>
@@ -1216,12 +1104,6 @@
         </w:tc>
       </w:tr>
       <w:tr>
-        <w:tblPrEx>
-          <w:tblCellMar>
-            <w:top w:w="0" w:type="dxa"/>
-            <w:bottom w:w="0" w:type="dxa"/>
-          </w:tblCellMar>
-        </w:tblPrEx>
         <w:trPr>
           <w:trHeight w:val="376"/>
         </w:trPr>
@@ -1246,12 +1128,6 @@
         </w:tc>
       </w:tr>
       <w:tr>
-        <w:tblPrEx>
-          <w:tblCellMar>
-            <w:top w:w="0" w:type="dxa"/>
-            <w:bottom w:w="0" w:type="dxa"/>
-          </w:tblCellMar>
-        </w:tblPrEx>
         <w:trPr>
           <w:trHeight w:val="376"/>
         </w:trPr>
@@ -1276,12 +1152,6 @@
         </w:tc>
       </w:tr>
       <w:tr>
-        <w:tblPrEx>
-          <w:tblCellMar>
-            <w:top w:w="0" w:type="dxa"/>
-            <w:bottom w:w="0" w:type="dxa"/>
-          </w:tblCellMar>
-        </w:tblPrEx>
         <w:trPr>
           <w:trHeight w:val="376"/>
         </w:trPr>
@@ -1306,12 +1176,6 @@
         </w:tc>
       </w:tr>
       <w:tr>
-        <w:tblPrEx>
-          <w:tblCellMar>
-            <w:top w:w="0" w:type="dxa"/>
-            <w:bottom w:w="0" w:type="dxa"/>
-          </w:tblCellMar>
-        </w:tblPrEx>
         <w:trPr>
           <w:trHeight w:val="376"/>
         </w:trPr>
@@ -1336,12 +1200,6 @@
         </w:tc>
       </w:tr>
       <w:tr>
-        <w:tblPrEx>
-          <w:tblCellMar>
-            <w:top w:w="0" w:type="dxa"/>
-            <w:bottom w:w="0" w:type="dxa"/>
-          </w:tblCellMar>
-        </w:tblPrEx>
         <w:trPr>
           <w:trHeight w:val="376"/>
         </w:trPr>
@@ -1366,12 +1224,6 @@
         </w:tc>
       </w:tr>
       <w:tr>
-        <w:tblPrEx>
-          <w:tblCellMar>
-            <w:top w:w="0" w:type="dxa"/>
-            <w:bottom w:w="0" w:type="dxa"/>
-          </w:tblCellMar>
-        </w:tblPrEx>
         <w:trPr>
           <w:trHeight w:val="376"/>
         </w:trPr>
@@ -1396,12 +1248,6 @@
         </w:tc>
       </w:tr>
       <w:tr>
-        <w:tblPrEx>
-          <w:tblCellMar>
-            <w:top w:w="0" w:type="dxa"/>
-            <w:bottom w:w="0" w:type="dxa"/>
-          </w:tblCellMar>
-        </w:tblPrEx>
         <w:trPr>
           <w:trHeight w:val="376"/>
         </w:trPr>
@@ -1426,12 +1272,6 @@
         </w:tc>
       </w:tr>
       <w:tr>
-        <w:tblPrEx>
-          <w:tblCellMar>
-            <w:top w:w="0" w:type="dxa"/>
-            <w:bottom w:w="0" w:type="dxa"/>
-          </w:tblCellMar>
-        </w:tblPrEx>
         <w:trPr>
           <w:trHeight w:val="376"/>
         </w:trPr>

</xml_diff>